<commit_message>
REPORTGEN-761: fix issues in templates
</commit_message>
<xml_diff>
--- a/CastReporting.Reporting.Core/Templates/Application/Compliance reports/OWASP-2013 Detailed Report.docx
+++ b/CastReporting.Reporting.Core/Templates/Application/Compliance reports/OWASP-2013 Detailed Report.docx
@@ -4229,11 +4229,7 @@
               </mc:Choice>
               <mc:Fallback>
                 <w:pict>
-                  <v:shapetype w14:anchorId="789AD5BD" id="_x0000_t202" coordsize="21600,21600" o:spt="202" path="m,l,21600r21600,l21600,xe">
-                    <v:stroke joinstyle="miter"/>
-                    <v:path gradientshapeok="t" o:connecttype="rect"/>
-                  </v:shapetype>
-                  <v:shape id="Text Box 83" o:spid="_x0000_s1056" type="#_x0000_t202" style="position:absolute;left:0;text-align:left;margin-left:229.05pt;margin-top:114.95pt;width:473.6pt;height:202.8pt;z-index:251670528;visibility:visible;mso-wrap-style:square;mso-width-percent:0;mso-height-percent:0;mso-wrap-distance-left:9pt;mso-wrap-distance-top:0;mso-wrap-distance-right:9pt;mso-wrap-distance-bottom:0;mso-position-horizontal:absolute;mso-position-horizontal-relative:page;mso-position-vertical:absolute;mso-position-vertical-relative:page;mso-width-percent:0;mso-height-percent:0;mso-width-relative:page;mso-height-relative:margin;v-text-anchor:top" o:gfxdata="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" filled="f" stroked="f" strokeweight=".5pt">
+                  <v:shape w14:anchorId="789AD5BD" id="Text Box 83" o:spid="_x0000_s1056" type="#_x0000_t202" style="position:absolute;left:0;text-align:left;margin-left:229.05pt;margin-top:114.95pt;width:473.6pt;height:202.8pt;z-index:251670528;visibility:visible;mso-wrap-style:square;mso-width-percent:0;mso-height-percent:0;mso-wrap-distance-left:9pt;mso-wrap-distance-top:0;mso-wrap-distance-right:9pt;mso-wrap-distance-bottom:0;mso-position-horizontal:absolute;mso-position-horizontal-relative:page;mso-position-vertical:absolute;mso-position-vertical-relative:page;mso-width-percent:0;mso-height-percent:0;mso-width-relative:page;mso-height-relative:margin;v-text-anchor:top" o:gfxdata="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" filled="f" stroked="f" strokeweight=".5pt">
                     <v:textbox inset="0,0,0,0">
                       <w:txbxContent>
                         <w:p>
@@ -5293,12 +5289,14 @@
       <w:bookmarkStart w:id="1" w:name="_Toc531862240"/>
       <w:bookmarkStart w:id="2" w:name="_Toc531948779"/>
       <w:bookmarkStart w:id="3" w:name="_Toc25309860"/>
+      <w:bookmarkStart w:id="4" w:name="_Toc32508761"/>
       <w:r>
         <w:t>Table of Content</w:t>
       </w:r>
       <w:bookmarkEnd w:id="1"/>
       <w:bookmarkEnd w:id="2"/>
       <w:bookmarkEnd w:id="3"/>
+      <w:bookmarkEnd w:id="4"/>
       <w:r>
         <w:rPr>
           <w:rFonts w:asciiTheme="majorHAnsi" w:hAnsiTheme="majorHAnsi"/>
@@ -5341,6 +5339,8 @@
           <w:lang w:eastAsia="en-US"/>
         </w:rPr>
       </w:pPr>
+      <w:bookmarkStart w:id="5" w:name="_GoBack"/>
+      <w:bookmarkEnd w:id="5"/>
       <w:r>
         <w:rPr>
           <w:noProof/>
@@ -6494,7 +6494,7 @@
       <w:pPr>
         <w:pStyle w:val="TOC2"/>
         <w:tabs>
-          <w:tab w:val="left" w:pos="1000"/>
+          <w:tab w:val="left" w:pos="1200"/>
         </w:tabs>
         <w:rPr>
           <w:rFonts w:asciiTheme="minorHAnsi" w:eastAsiaTheme="minorEastAsia" w:hAnsiTheme="minorHAnsi" w:cstheme="minorBidi"/>
@@ -6508,7 +6508,6 @@
       </w:pPr>
       <w:r>
         <w:rPr>
-          <w:rFonts w:asciiTheme="minorHAnsi" w:hAnsiTheme="minorHAnsi"/>
           <w:noProof/>
           <w14:scene3d>
             <w14:camera w14:prst="orthographicFront"/>
@@ -6757,22 +6756,24 @@
         <w:lastRenderedPageBreak/>
         <w:t xml:space="preserve"> </w:t>
       </w:r>
-      <w:bookmarkStart w:id="4" w:name="_Toc531862241"/>
-      <w:bookmarkStart w:id="5" w:name="_Toc531948780"/>
-      <w:bookmarkStart w:id="6" w:name="_Toc25309861"/>
+      <w:bookmarkStart w:id="6" w:name="_Toc531862241"/>
+      <w:bookmarkStart w:id="7" w:name="_Toc531948780"/>
+      <w:bookmarkStart w:id="8" w:name="_Toc25309861"/>
+      <w:bookmarkStart w:id="9" w:name="_Toc32508762"/>
       <w:r>
         <w:t>Introduction</w:t>
       </w:r>
-      <w:bookmarkEnd w:id="4"/>
-      <w:bookmarkEnd w:id="5"/>
       <w:bookmarkEnd w:id="6"/>
+      <w:bookmarkEnd w:id="7"/>
+      <w:bookmarkEnd w:id="8"/>
+      <w:bookmarkEnd w:id="9"/>
     </w:p>
     <w:p>
       <w:pPr>
         <w:spacing w:after="0" w:line="240" w:lineRule="auto"/>
         <w:ind w:right="657"/>
       </w:pPr>
-      <w:bookmarkStart w:id="7" w:name="_Toc380677725"/>
+      <w:bookmarkStart w:id="10" w:name="_Toc380677725"/>
       <w:r>
         <w:t xml:space="preserve">This assessment is an effort to determine the </w:t>
       </w:r>
@@ -6816,25 +6817,27 @@
           <w:lang w:val="en-US"/>
         </w:rPr>
       </w:pPr>
-      <w:bookmarkStart w:id="8" w:name="_Toc531862242"/>
-      <w:bookmarkStart w:id="9" w:name="_Toc531948781"/>
-      <w:bookmarkStart w:id="10" w:name="_Toc25309862"/>
+      <w:bookmarkStart w:id="11" w:name="_Toc531862242"/>
+      <w:bookmarkStart w:id="12" w:name="_Toc531948781"/>
+      <w:bookmarkStart w:id="13" w:name="_Toc25309862"/>
+      <w:bookmarkStart w:id="14" w:name="_Toc32508763"/>
       <w:r>
         <w:rPr>
           <w:lang w:val="en-US"/>
         </w:rPr>
         <w:t xml:space="preserve">Application </w:t>
       </w:r>
-      <w:bookmarkEnd w:id="7"/>
+      <w:bookmarkEnd w:id="10"/>
       <w:r>
         <w:rPr>
           <w:lang w:val="en-US"/>
         </w:rPr>
         <w:t>Characteristics</w:t>
       </w:r>
-      <w:bookmarkEnd w:id="8"/>
-      <w:bookmarkEnd w:id="9"/>
-      <w:bookmarkEnd w:id="10"/>
+      <w:bookmarkEnd w:id="11"/>
+      <w:bookmarkEnd w:id="12"/>
+      <w:bookmarkEnd w:id="13"/>
+      <w:bookmarkEnd w:id="14"/>
     </w:p>
     <w:p>
       <w:pPr>
@@ -7724,16 +7727,18 @@
           <w:sz w:val="22"/>
         </w:rPr>
       </w:pPr>
-      <w:bookmarkStart w:id="11" w:name="_Toc531862243"/>
-      <w:bookmarkStart w:id="12" w:name="_Toc531948782"/>
-      <w:bookmarkStart w:id="13" w:name="_Toc25309863"/>
+      <w:bookmarkStart w:id="15" w:name="_Toc531862243"/>
+      <w:bookmarkStart w:id="16" w:name="_Toc531948782"/>
+      <w:bookmarkStart w:id="17" w:name="_Toc25309863"/>
+      <w:bookmarkStart w:id="18" w:name="_Toc32508764"/>
       <w:r>
         <w:lastRenderedPageBreak/>
         <w:t>Security Violation Overview</w:t>
       </w:r>
-      <w:bookmarkEnd w:id="11"/>
-      <w:bookmarkEnd w:id="12"/>
-      <w:bookmarkEnd w:id="13"/>
+      <w:bookmarkEnd w:id="15"/>
+      <w:bookmarkEnd w:id="16"/>
+      <w:bookmarkEnd w:id="17"/>
+      <w:bookmarkEnd w:id="18"/>
     </w:p>
     <w:p>
       <w:pPr>
@@ -7905,9 +7910,10 @@
           <w:rFonts w:eastAsia="Calibri"/>
         </w:rPr>
       </w:pPr>
-      <w:bookmarkStart w:id="14" w:name="_Toc531862244"/>
-      <w:bookmarkStart w:id="15" w:name="_Toc531948783"/>
-      <w:bookmarkStart w:id="16" w:name="_Toc25309864"/>
+      <w:bookmarkStart w:id="19" w:name="_Toc531862244"/>
+      <w:bookmarkStart w:id="20" w:name="_Toc531948783"/>
+      <w:bookmarkStart w:id="21" w:name="_Toc25309864"/>
+      <w:bookmarkStart w:id="22" w:name="_Toc32508765"/>
       <w:r>
         <w:rPr>
           <w:rFonts w:eastAsia="Calibri"/>
@@ -7936,9 +7942,10 @@
         </w:rPr>
         <w:t>vulnerabilities</w:t>
       </w:r>
-      <w:bookmarkEnd w:id="14"/>
-      <w:bookmarkEnd w:id="15"/>
-      <w:bookmarkEnd w:id="16"/>
+      <w:bookmarkEnd w:id="19"/>
+      <w:bookmarkEnd w:id="20"/>
+      <w:bookmarkEnd w:id="21"/>
+      <w:bookmarkEnd w:id="22"/>
     </w:p>
     <w:p>
       <w:pPr>
@@ -10189,7 +10196,6 @@
           <w:rFonts w:eastAsia="Calibri"/>
           <w:lang w:eastAsia="en-US"/>
         </w:rPr>
-        <w:lastRenderedPageBreak/>
         <w:br w:type="page"/>
       </w:r>
     </w:p>
@@ -10202,9 +10208,10 @@
           <w:rFonts w:eastAsia="Calibri"/>
         </w:rPr>
       </w:pPr>
-      <w:bookmarkStart w:id="17" w:name="_Toc531862245"/>
-      <w:bookmarkStart w:id="18" w:name="_Toc531948784"/>
-      <w:bookmarkStart w:id="19" w:name="_Toc25309865"/>
+      <w:bookmarkStart w:id="23" w:name="_Toc531862245"/>
+      <w:bookmarkStart w:id="24" w:name="_Toc531948784"/>
+      <w:bookmarkStart w:id="25" w:name="_Toc25309865"/>
+      <w:bookmarkStart w:id="26" w:name="_Toc32508766"/>
       <w:r>
         <w:rPr>
           <w:rFonts w:eastAsia="Calibri"/>
@@ -10227,9 +10234,10 @@
         </w:rPr>
         <w:t xml:space="preserve"> A1 - Injection</w:t>
       </w:r>
-      <w:bookmarkEnd w:id="17"/>
-      <w:bookmarkEnd w:id="18"/>
-      <w:bookmarkEnd w:id="19"/>
+      <w:bookmarkEnd w:id="23"/>
+      <w:bookmarkEnd w:id="24"/>
+      <w:bookmarkEnd w:id="25"/>
+      <w:bookmarkEnd w:id="26"/>
     </w:p>
     <w:p>
       <w:pPr>
@@ -10967,9 +10975,10 @@
           <w:rFonts w:eastAsia="Calibri"/>
         </w:rPr>
       </w:pPr>
-      <w:bookmarkStart w:id="20" w:name="_Toc531862246"/>
-      <w:bookmarkStart w:id="21" w:name="_Toc531948785"/>
-      <w:bookmarkStart w:id="22" w:name="_Toc25309866"/>
+      <w:bookmarkStart w:id="27" w:name="_Toc531862246"/>
+      <w:bookmarkStart w:id="28" w:name="_Toc531948785"/>
+      <w:bookmarkStart w:id="29" w:name="_Toc25309866"/>
+      <w:bookmarkStart w:id="30" w:name="_Toc32508767"/>
       <w:r>
         <w:rPr>
           <w:rFonts w:eastAsia="Calibri"/>
@@ -11012,9 +11021,10 @@
         </w:rPr>
         <w:t>Broken Authentication &amp; Session Management</w:t>
       </w:r>
-      <w:bookmarkEnd w:id="20"/>
-      <w:bookmarkEnd w:id="21"/>
-      <w:bookmarkEnd w:id="22"/>
+      <w:bookmarkEnd w:id="27"/>
+      <w:bookmarkEnd w:id="28"/>
+      <w:bookmarkEnd w:id="29"/>
+      <w:bookmarkEnd w:id="30"/>
     </w:p>
     <w:p>
       <w:pPr>
@@ -11037,7 +11047,6 @@
           <w:szCs w:val="20"/>
         </w:rPr>
       </w:pPr>
-      <w:bookmarkStart w:id="23" w:name="_GoBack"/>
       <w:r>
         <w:rPr>
           <w:rFonts w:asciiTheme="minorHAnsi" w:hAnsiTheme="minorHAnsi" w:cstheme="minorHAnsi"/>
@@ -11047,7 +11056,6 @@
         <w:t>Application functions related to authentication and session management are often not implemented correctly, allowing attackers to compromise passwords, keys, or session tokens, or to exploit other implementation flaws to assume other users’ identities.</w:t>
       </w:r>
     </w:p>
-    <w:bookmarkEnd w:id="23"/>
     <w:p>
       <w:pPr>
         <w:pStyle w:val="BodyContent"/>
@@ -11866,9 +11874,10 @@
           <w:rFonts w:eastAsia="Calibri"/>
         </w:rPr>
       </w:pPr>
-      <w:bookmarkStart w:id="24" w:name="_Toc531862247"/>
-      <w:bookmarkStart w:id="25" w:name="_Toc531948786"/>
-      <w:bookmarkStart w:id="26" w:name="_Toc25309867"/>
+      <w:bookmarkStart w:id="31" w:name="_Toc531862247"/>
+      <w:bookmarkStart w:id="32" w:name="_Toc531948786"/>
+      <w:bookmarkStart w:id="33" w:name="_Toc25309867"/>
+      <w:bookmarkStart w:id="34" w:name="_Toc32508768"/>
       <w:r>
         <w:rPr>
           <w:rFonts w:eastAsia="Calibri"/>
@@ -11912,9 +11921,10 @@
         </w:rPr>
         <w:t>Cross-Site Scripting</w:t>
       </w:r>
-      <w:bookmarkEnd w:id="24"/>
-      <w:bookmarkEnd w:id="25"/>
-      <w:bookmarkEnd w:id="26"/>
+      <w:bookmarkEnd w:id="31"/>
+      <w:bookmarkEnd w:id="32"/>
+      <w:bookmarkEnd w:id="33"/>
+      <w:bookmarkEnd w:id="34"/>
     </w:p>
     <w:p>
       <w:pPr>
@@ -12696,9 +12706,10 @@
           <w:rFonts w:eastAsia="Calibri"/>
         </w:rPr>
       </w:pPr>
-      <w:bookmarkStart w:id="27" w:name="_Toc531862248"/>
-      <w:bookmarkStart w:id="28" w:name="_Toc531948787"/>
-      <w:bookmarkStart w:id="29" w:name="_Toc25309868"/>
+      <w:bookmarkStart w:id="35" w:name="_Toc531862248"/>
+      <w:bookmarkStart w:id="36" w:name="_Toc531948787"/>
+      <w:bookmarkStart w:id="37" w:name="_Toc25309868"/>
+      <w:bookmarkStart w:id="38" w:name="_Toc32508769"/>
       <w:r>
         <w:rPr>
           <w:rFonts w:eastAsia="Calibri"/>
@@ -12741,9 +12752,10 @@
         </w:rPr>
         <w:t>Insecure Direct Object References</w:t>
       </w:r>
-      <w:bookmarkEnd w:id="27"/>
-      <w:bookmarkEnd w:id="28"/>
-      <w:bookmarkEnd w:id="29"/>
+      <w:bookmarkEnd w:id="35"/>
+      <w:bookmarkEnd w:id="36"/>
+      <w:bookmarkEnd w:id="37"/>
+      <w:bookmarkEnd w:id="38"/>
     </w:p>
     <w:p>
       <w:pPr>
@@ -13563,9 +13575,10 @@
           <w:rFonts w:eastAsia="Calibri"/>
         </w:rPr>
       </w:pPr>
-      <w:bookmarkStart w:id="30" w:name="_Toc531862249"/>
-      <w:bookmarkStart w:id="31" w:name="_Toc531948788"/>
-      <w:bookmarkStart w:id="32" w:name="_Toc25309869"/>
+      <w:bookmarkStart w:id="39" w:name="_Toc531862249"/>
+      <w:bookmarkStart w:id="40" w:name="_Toc531948788"/>
+      <w:bookmarkStart w:id="41" w:name="_Toc25309869"/>
+      <w:bookmarkStart w:id="42" w:name="_Toc32508770"/>
       <w:r>
         <w:rPr>
           <w:rFonts w:eastAsia="Calibri"/>
@@ -13609,9 +13622,10 @@
         </w:rPr>
         <w:t>Security Misconfiguration</w:t>
       </w:r>
-      <w:bookmarkEnd w:id="30"/>
-      <w:bookmarkEnd w:id="31"/>
-      <w:bookmarkEnd w:id="32"/>
+      <w:bookmarkEnd w:id="39"/>
+      <w:bookmarkEnd w:id="40"/>
+      <w:bookmarkEnd w:id="41"/>
+      <w:bookmarkEnd w:id="42"/>
     </w:p>
     <w:p>
       <w:pPr>
@@ -14383,9 +14397,10 @@
           <w:rFonts w:eastAsia="Calibri"/>
         </w:rPr>
       </w:pPr>
-      <w:bookmarkStart w:id="33" w:name="_Toc531862250"/>
-      <w:bookmarkStart w:id="34" w:name="_Toc531948789"/>
-      <w:bookmarkStart w:id="35" w:name="_Toc25309870"/>
+      <w:bookmarkStart w:id="43" w:name="_Toc531862250"/>
+      <w:bookmarkStart w:id="44" w:name="_Toc531948789"/>
+      <w:bookmarkStart w:id="45" w:name="_Toc25309870"/>
+      <w:bookmarkStart w:id="46" w:name="_Toc32508771"/>
       <w:r>
         <w:rPr>
           <w:rFonts w:eastAsia="Calibri"/>
@@ -14428,9 +14443,10 @@
         </w:rPr>
         <w:t>Sensitive Data Exposure</w:t>
       </w:r>
-      <w:bookmarkEnd w:id="33"/>
-      <w:bookmarkEnd w:id="34"/>
-      <w:bookmarkEnd w:id="35"/>
+      <w:bookmarkEnd w:id="43"/>
+      <w:bookmarkEnd w:id="44"/>
+      <w:bookmarkEnd w:id="45"/>
+      <w:bookmarkEnd w:id="46"/>
     </w:p>
     <w:p>
       <w:pPr>
@@ -15202,9 +15218,10 @@
           <w:lang w:val="en-US"/>
         </w:rPr>
       </w:pPr>
-      <w:bookmarkStart w:id="36" w:name="_Toc531948653"/>
-      <w:bookmarkStart w:id="37" w:name="_Toc531948790"/>
-      <w:bookmarkStart w:id="38" w:name="_Toc25309871"/>
+      <w:bookmarkStart w:id="47" w:name="_Toc531948653"/>
+      <w:bookmarkStart w:id="48" w:name="_Toc531948790"/>
+      <w:bookmarkStart w:id="49" w:name="_Toc25309871"/>
+      <w:bookmarkStart w:id="50" w:name="_Toc32508772"/>
       <w:r>
         <w:rPr>
           <w:rFonts w:eastAsia="Calibri"/>
@@ -15213,9 +15230,10 @@
         <w:lastRenderedPageBreak/>
         <w:t>OWASP -2013 A7 – Missing Function Level Access Control</w:t>
       </w:r>
-      <w:bookmarkEnd w:id="36"/>
-      <w:bookmarkEnd w:id="37"/>
-      <w:bookmarkEnd w:id="38"/>
+      <w:bookmarkEnd w:id="47"/>
+      <w:bookmarkEnd w:id="48"/>
+      <w:bookmarkEnd w:id="49"/>
+      <w:bookmarkEnd w:id="50"/>
     </w:p>
     <w:p>
       <w:pPr>
@@ -15313,17 +15331,8 @@
                 <w:rFonts w:ascii="Open Sans" w:hAnsi="Open Sans" w:cs="Open Sans"/>
                 <w:lang w:val="fr-FR"/>
               </w:rPr>
-              <w:t xml:space="preserve">CAST </w:t>
-            </w:r>
-            <w:proofErr w:type="spellStart"/>
-            <w:r>
-              <w:rPr>
-                <w:rFonts w:ascii="Open Sans" w:hAnsi="Open Sans" w:cs="Open Sans"/>
-                <w:lang w:val="fr-FR"/>
-              </w:rPr>
-              <w:t>Rules</w:t>
-            </w:r>
-            <w:proofErr w:type="spellEnd"/>
+              <w:t>CAST Rules</w:t>
+            </w:r>
           </w:p>
         </w:tc>
         <w:tc>
@@ -15355,18 +15364,8 @@
                 <w:b w:val="0"/>
                 <w:lang w:val="fr-FR"/>
               </w:rPr>
-              <w:t xml:space="preserve">Total </w:t>
-            </w:r>
-            <w:proofErr w:type="spellStart"/>
-            <w:r>
-              <w:rPr>
-                <w:rFonts w:ascii="Open Sans" w:hAnsi="Open Sans" w:cs="Open Sans"/>
-                <w:b w:val="0"/>
-                <w:lang w:val="fr-FR"/>
-              </w:rPr>
-              <w:t>Vulnerabilities</w:t>
-            </w:r>
-            <w:proofErr w:type="spellEnd"/>
+              <w:t>Total Vulnerabilities</w:t>
+            </w:r>
           </w:p>
         </w:tc>
         <w:tc>
@@ -15393,34 +15392,14 @@
                 <w:lang w:val="fr-FR"/>
               </w:rPr>
             </w:pPr>
-            <w:proofErr w:type="spellStart"/>
             <w:r>
               <w:rPr>
                 <w:rFonts w:ascii="Open Sans" w:hAnsi="Open Sans" w:cs="Open Sans"/>
                 <w:b w:val="0"/>
                 <w:lang w:val="fr-FR"/>
               </w:rPr>
-              <w:t>Added</w:t>
-            </w:r>
-            <w:proofErr w:type="spellEnd"/>
-            <w:r>
-              <w:rPr>
-                <w:rFonts w:ascii="Open Sans" w:hAnsi="Open Sans" w:cs="Open Sans"/>
-                <w:b w:val="0"/>
-                <w:lang w:val="fr-FR"/>
-              </w:rPr>
-              <w:t xml:space="preserve"> </w:t>
-            </w:r>
-            <w:proofErr w:type="spellStart"/>
-            <w:r>
-              <w:rPr>
-                <w:rFonts w:ascii="Open Sans" w:hAnsi="Open Sans" w:cs="Open Sans"/>
-                <w:b w:val="0"/>
-                <w:lang w:val="fr-FR"/>
-              </w:rPr>
-              <w:t>Vulnerabilities</w:t>
-            </w:r>
-            <w:proofErr w:type="spellEnd"/>
+              <w:t>Added Vulnerabilities</w:t>
+            </w:r>
           </w:p>
         </w:tc>
         <w:tc>
@@ -15446,34 +15425,14 @@
                 <w:lang w:val="fr-FR"/>
               </w:rPr>
             </w:pPr>
-            <w:proofErr w:type="spellStart"/>
             <w:r>
               <w:rPr>
                 <w:rFonts w:ascii="Open Sans" w:hAnsi="Open Sans" w:cs="Open Sans"/>
                 <w:b w:val="0"/>
                 <w:lang w:val="fr-FR"/>
               </w:rPr>
-              <w:t>Removed</w:t>
-            </w:r>
-            <w:proofErr w:type="spellEnd"/>
-            <w:r>
-              <w:rPr>
-                <w:rFonts w:ascii="Open Sans" w:hAnsi="Open Sans" w:cs="Open Sans"/>
-                <w:b w:val="0"/>
-                <w:lang w:val="fr-FR"/>
-              </w:rPr>
-              <w:t xml:space="preserve"> </w:t>
-            </w:r>
-            <w:proofErr w:type="spellStart"/>
-            <w:r>
-              <w:rPr>
-                <w:rFonts w:ascii="Open Sans" w:hAnsi="Open Sans" w:cs="Open Sans"/>
-                <w:b w:val="0"/>
-                <w:lang w:val="fr-FR"/>
-              </w:rPr>
-              <w:t>Vulnerabilities</w:t>
-            </w:r>
-            <w:proofErr w:type="spellEnd"/>
+              <w:t>Removed Vulnerabilities</w:t>
+            </w:r>
           </w:p>
         </w:tc>
       </w:tr>
@@ -15503,23 +15462,13 @@
                 <w:lang w:val="fr-FR"/>
               </w:rPr>
             </w:pPr>
-            <w:proofErr w:type="spellStart"/>
             <w:r>
               <w:rPr>
                 <w:rFonts w:ascii="Open Sans" w:hAnsi="Open Sans" w:cs="Open Sans"/>
                 <w:b w:val="0"/>
                 <w:lang w:val="fr-FR"/>
               </w:rPr>
-              <w:t>Rule</w:t>
-            </w:r>
-            <w:proofErr w:type="spellEnd"/>
-            <w:r>
-              <w:rPr>
-                <w:rFonts w:ascii="Open Sans" w:hAnsi="Open Sans" w:cs="Open Sans"/>
-                <w:b w:val="0"/>
-                <w:lang w:val="fr-FR"/>
-              </w:rPr>
-              <w:t xml:space="preserve"> 1</w:t>
+              <w:t>Rule 1</w:t>
             </w:r>
           </w:p>
         </w:tc>
@@ -16157,9 +16106,10 @@
           <w:rFonts w:eastAsia="Calibri"/>
         </w:rPr>
       </w:pPr>
-      <w:bookmarkStart w:id="39" w:name="_Toc531862251"/>
-      <w:bookmarkStart w:id="40" w:name="_Toc531948791"/>
-      <w:bookmarkStart w:id="41" w:name="_Toc25309872"/>
+      <w:bookmarkStart w:id="51" w:name="_Toc531862251"/>
+      <w:bookmarkStart w:id="52" w:name="_Toc531948791"/>
+      <w:bookmarkStart w:id="53" w:name="_Toc25309872"/>
+      <w:bookmarkStart w:id="54" w:name="_Toc32508773"/>
       <w:r>
         <w:rPr>
           <w:rFonts w:eastAsia="Calibri"/>
@@ -16188,9 +16138,10 @@
         </w:rPr>
         <w:t>Cross Site Request Forgery</w:t>
       </w:r>
-      <w:bookmarkEnd w:id="39"/>
-      <w:bookmarkEnd w:id="40"/>
-      <w:bookmarkEnd w:id="41"/>
+      <w:bookmarkEnd w:id="51"/>
+      <w:bookmarkEnd w:id="52"/>
+      <w:bookmarkEnd w:id="53"/>
+      <w:bookmarkEnd w:id="54"/>
     </w:p>
     <w:p>
       <w:pPr>
@@ -16981,9 +16932,10 @@
           <w:rFonts w:eastAsia="Calibri"/>
         </w:rPr>
       </w:pPr>
-      <w:bookmarkStart w:id="42" w:name="_Toc531862252"/>
-      <w:bookmarkStart w:id="43" w:name="_Toc531948792"/>
-      <w:bookmarkStart w:id="44" w:name="_Toc25309873"/>
+      <w:bookmarkStart w:id="55" w:name="_Toc531862252"/>
+      <w:bookmarkStart w:id="56" w:name="_Toc531948792"/>
+      <w:bookmarkStart w:id="57" w:name="_Toc25309873"/>
+      <w:bookmarkStart w:id="58" w:name="_Toc32508774"/>
       <w:r>
         <w:rPr>
           <w:rFonts w:eastAsia="Calibri"/>
@@ -16992,9 +16944,10 @@
         <w:lastRenderedPageBreak/>
         <w:t>OWASP -2013 A9 – Using Components with Known Vulnerabilities</w:t>
       </w:r>
-      <w:bookmarkEnd w:id="42"/>
-      <w:bookmarkEnd w:id="43"/>
-      <w:bookmarkEnd w:id="44"/>
+      <w:bookmarkEnd w:id="55"/>
+      <w:bookmarkEnd w:id="56"/>
+      <w:bookmarkEnd w:id="57"/>
+      <w:bookmarkEnd w:id="58"/>
     </w:p>
     <w:p>
       <w:pPr>
@@ -17707,9 +17660,10 @@
           <w:rFonts w:eastAsia="Calibri"/>
         </w:rPr>
       </w:pPr>
-      <w:bookmarkStart w:id="45" w:name="_Toc531862253"/>
-      <w:bookmarkStart w:id="46" w:name="_Toc531948793"/>
-      <w:bookmarkStart w:id="47" w:name="_Toc25309874"/>
+      <w:bookmarkStart w:id="59" w:name="_Toc531862253"/>
+      <w:bookmarkStart w:id="60" w:name="_Toc531948793"/>
+      <w:bookmarkStart w:id="61" w:name="_Toc25309874"/>
+      <w:bookmarkStart w:id="62" w:name="_Toc32508775"/>
       <w:r>
         <w:rPr>
           <w:rFonts w:eastAsia="Calibri"/>
@@ -17717,9 +17671,10 @@
         </w:rPr>
         <w:t>OWASP -2013 A10 – Unvalidated Redirects &amp; Forwards</w:t>
       </w:r>
-      <w:bookmarkEnd w:id="45"/>
-      <w:bookmarkEnd w:id="46"/>
-      <w:bookmarkEnd w:id="47"/>
+      <w:bookmarkEnd w:id="59"/>
+      <w:bookmarkEnd w:id="60"/>
+      <w:bookmarkEnd w:id="61"/>
+      <w:bookmarkEnd w:id="62"/>
     </w:p>
     <w:p>
       <w:pPr>
@@ -18493,20 +18448,22 @@
           <w:sz w:val="20"/>
         </w:rPr>
       </w:pPr>
-      <w:bookmarkStart w:id="48" w:name="_Toc525467138"/>
-      <w:bookmarkStart w:id="49" w:name="_Toc525042462"/>
-      <w:bookmarkStart w:id="50" w:name="_Toc531862254"/>
-      <w:bookmarkStart w:id="51" w:name="_Toc531948794"/>
-      <w:bookmarkStart w:id="52" w:name="_Toc25309875"/>
+      <w:bookmarkStart w:id="63" w:name="_Toc525467138"/>
+      <w:bookmarkStart w:id="64" w:name="_Toc525042462"/>
+      <w:bookmarkStart w:id="65" w:name="_Toc531862254"/>
+      <w:bookmarkStart w:id="66" w:name="_Toc531948794"/>
+      <w:bookmarkStart w:id="67" w:name="_Toc25309875"/>
+      <w:bookmarkStart w:id="68" w:name="_Toc32508776"/>
       <w:r>
         <w:lastRenderedPageBreak/>
         <w:t>Security Violation Details</w:t>
       </w:r>
-      <w:bookmarkEnd w:id="48"/>
-      <w:bookmarkEnd w:id="49"/>
-      <w:bookmarkEnd w:id="50"/>
-      <w:bookmarkEnd w:id="51"/>
-      <w:bookmarkEnd w:id="52"/>
+      <w:bookmarkEnd w:id="63"/>
+      <w:bookmarkEnd w:id="64"/>
+      <w:bookmarkEnd w:id="65"/>
+      <w:bookmarkEnd w:id="66"/>
+      <w:bookmarkEnd w:id="67"/>
+      <w:bookmarkEnd w:id="68"/>
     </w:p>
     <w:p>
       <w:pPr>
@@ -18525,20 +18482,22 @@
           <w:lang w:val="en-US"/>
         </w:rPr>
       </w:pPr>
-      <w:bookmarkStart w:id="53" w:name="_Toc525492897"/>
-      <w:bookmarkStart w:id="54" w:name="_Toc531862255"/>
-      <w:bookmarkStart w:id="55" w:name="_Toc531948795"/>
-      <w:bookmarkStart w:id="56" w:name="_Toc25309876"/>
+      <w:bookmarkStart w:id="69" w:name="_Toc525492897"/>
+      <w:bookmarkStart w:id="70" w:name="_Toc531862255"/>
+      <w:bookmarkStart w:id="71" w:name="_Toc531948795"/>
+      <w:bookmarkStart w:id="72" w:name="_Toc25309876"/>
+      <w:bookmarkStart w:id="73" w:name="_Toc32508777"/>
       <w:r>
         <w:rPr>
           <w:lang w:val="en-US"/>
         </w:rPr>
         <w:t>OWASP -2013 A1 - Injection</w:t>
       </w:r>
-      <w:bookmarkEnd w:id="53"/>
-      <w:bookmarkEnd w:id="54"/>
-      <w:bookmarkEnd w:id="55"/>
-      <w:bookmarkEnd w:id="56"/>
+      <w:bookmarkEnd w:id="69"/>
+      <w:bookmarkEnd w:id="70"/>
+      <w:bookmarkEnd w:id="71"/>
+      <w:bookmarkEnd w:id="72"/>
+      <w:bookmarkEnd w:id="73"/>
     </w:p>
     <w:tbl>
       <w:tblPr>
@@ -18680,10 +18639,11 @@
           <w:lang w:val="en-US"/>
         </w:rPr>
       </w:pPr>
-      <w:bookmarkStart w:id="57" w:name="_Toc531862256"/>
-      <w:bookmarkStart w:id="58" w:name="_Toc531948796"/>
-      <w:bookmarkStart w:id="59" w:name="_Toc25309877"/>
-      <w:bookmarkStart w:id="60" w:name="_Toc525492898"/>
+      <w:bookmarkStart w:id="74" w:name="_Toc531862256"/>
+      <w:bookmarkStart w:id="75" w:name="_Toc531948796"/>
+      <w:bookmarkStart w:id="76" w:name="_Toc25309877"/>
+      <w:bookmarkStart w:id="77" w:name="_Toc525492898"/>
+      <w:bookmarkStart w:id="78" w:name="_Toc32508778"/>
       <w:r>
         <w:rPr>
           <w:lang w:val="en-US"/>
@@ -18697,9 +18657,10 @@
         </w:rPr>
         <w:t>A2 – Broken Authentication &amp; Session Management</w:t>
       </w:r>
-      <w:bookmarkEnd w:id="57"/>
-      <w:bookmarkEnd w:id="58"/>
-      <w:bookmarkEnd w:id="59"/>
+      <w:bookmarkEnd w:id="74"/>
+      <w:bookmarkEnd w:id="75"/>
+      <w:bookmarkEnd w:id="76"/>
+      <w:bookmarkEnd w:id="78"/>
     </w:p>
     <w:tbl>
       <w:tblPr>
@@ -18842,16 +18803,17 @@
           <w:lang w:val="en-US"/>
         </w:rPr>
       </w:pPr>
-      <w:bookmarkStart w:id="61" w:name="_Toc531862257"/>
-      <w:bookmarkStart w:id="62" w:name="_Toc531948797"/>
-      <w:bookmarkStart w:id="63" w:name="_Toc25309878"/>
+      <w:bookmarkStart w:id="79" w:name="_Toc531862257"/>
+      <w:bookmarkStart w:id="80" w:name="_Toc531948797"/>
+      <w:bookmarkStart w:id="81" w:name="_Toc25309878"/>
+      <w:bookmarkStart w:id="82" w:name="_Toc32508779"/>
       <w:r>
         <w:rPr>
           <w:lang w:val="en-US"/>
         </w:rPr>
         <w:t xml:space="preserve">OWASP -2013 A3 – </w:t>
       </w:r>
-      <w:bookmarkEnd w:id="60"/>
+      <w:bookmarkEnd w:id="77"/>
       <w:r>
         <w:rPr>
           <w:rFonts w:eastAsia="Calibri"/>
@@ -18859,9 +18821,10 @@
         </w:rPr>
         <w:t>Cross-Site Scripting</w:t>
       </w:r>
-      <w:bookmarkEnd w:id="61"/>
-      <w:bookmarkEnd w:id="62"/>
-      <w:bookmarkEnd w:id="63"/>
+      <w:bookmarkEnd w:id="79"/>
+      <w:bookmarkEnd w:id="80"/>
+      <w:bookmarkEnd w:id="81"/>
+      <w:bookmarkEnd w:id="82"/>
     </w:p>
     <w:tbl>
       <w:tblPr>
@@ -18998,9 +18961,10 @@
           <w:lang w:val="en-US"/>
         </w:rPr>
       </w:pPr>
-      <w:bookmarkStart w:id="64" w:name="_Toc531862258"/>
-      <w:bookmarkStart w:id="65" w:name="_Toc531948798"/>
-      <w:bookmarkStart w:id="66" w:name="_Toc25309879"/>
+      <w:bookmarkStart w:id="83" w:name="_Toc531862258"/>
+      <w:bookmarkStart w:id="84" w:name="_Toc531948798"/>
+      <w:bookmarkStart w:id="85" w:name="_Toc25309879"/>
+      <w:bookmarkStart w:id="86" w:name="_Toc32508780"/>
       <w:r>
         <w:rPr>
           <w:lang w:val="en-US"/>
@@ -19014,9 +18978,10 @@
         </w:rPr>
         <w:t>Insecure Direct Object References</w:t>
       </w:r>
-      <w:bookmarkEnd w:id="64"/>
-      <w:bookmarkEnd w:id="65"/>
-      <w:bookmarkEnd w:id="66"/>
+      <w:bookmarkEnd w:id="83"/>
+      <w:bookmarkEnd w:id="84"/>
+      <w:bookmarkEnd w:id="85"/>
+      <w:bookmarkEnd w:id="86"/>
     </w:p>
     <w:tbl>
       <w:tblPr>
@@ -19166,10 +19131,11 @@
           <w:lang w:val="en-US"/>
         </w:rPr>
       </w:pPr>
-      <w:bookmarkStart w:id="67" w:name="_Toc525492899"/>
-      <w:bookmarkStart w:id="68" w:name="_Toc531862259"/>
-      <w:bookmarkStart w:id="69" w:name="_Toc531948799"/>
-      <w:bookmarkStart w:id="70" w:name="_Toc25309880"/>
+      <w:bookmarkStart w:id="87" w:name="_Toc525492899"/>
+      <w:bookmarkStart w:id="88" w:name="_Toc531862259"/>
+      <w:bookmarkStart w:id="89" w:name="_Toc531948799"/>
+      <w:bookmarkStart w:id="90" w:name="_Toc25309880"/>
+      <w:bookmarkStart w:id="91" w:name="_Toc32508781"/>
       <w:r>
         <w:rPr>
           <w:lang w:val="en-US"/>
@@ -19188,7 +19154,7 @@
         </w:rPr>
         <w:t xml:space="preserve"> </w:t>
       </w:r>
-      <w:bookmarkEnd w:id="67"/>
+      <w:bookmarkEnd w:id="87"/>
       <w:r>
         <w:rPr>
           <w:rFonts w:eastAsia="Calibri"/>
@@ -19196,9 +19162,10 @@
         </w:rPr>
         <w:t>A5 – Security Misconfiguration</w:t>
       </w:r>
-      <w:bookmarkEnd w:id="68"/>
-      <w:bookmarkEnd w:id="69"/>
-      <w:bookmarkEnd w:id="70"/>
+      <w:bookmarkEnd w:id="88"/>
+      <w:bookmarkEnd w:id="89"/>
+      <w:bookmarkEnd w:id="90"/>
+      <w:bookmarkEnd w:id="91"/>
     </w:p>
     <w:tbl>
       <w:tblPr>
@@ -19348,10 +19315,11 @@
           <w:lang w:val="en-US"/>
         </w:rPr>
       </w:pPr>
-      <w:bookmarkStart w:id="71" w:name="_Toc525492900"/>
-      <w:bookmarkStart w:id="72" w:name="_Toc531862260"/>
-      <w:bookmarkStart w:id="73" w:name="_Toc531948800"/>
-      <w:bookmarkStart w:id="74" w:name="_Toc25309881"/>
+      <w:bookmarkStart w:id="92" w:name="_Toc525492900"/>
+      <w:bookmarkStart w:id="93" w:name="_Toc531862260"/>
+      <w:bookmarkStart w:id="94" w:name="_Toc531948800"/>
+      <w:bookmarkStart w:id="95" w:name="_Toc25309881"/>
+      <w:bookmarkStart w:id="96" w:name="_Toc32508782"/>
       <w:r>
         <w:rPr>
           <w:lang w:val="en-US"/>
@@ -19382,7 +19350,7 @@
         </w:rPr>
         <w:t xml:space="preserve"> – </w:t>
       </w:r>
-      <w:bookmarkEnd w:id="71"/>
+      <w:bookmarkEnd w:id="92"/>
       <w:r>
         <w:rPr>
           <w:rFonts w:eastAsia="Calibri"/>
@@ -19390,9 +19358,10 @@
         </w:rPr>
         <w:t>Sensitive Data Exposure</w:t>
       </w:r>
-      <w:bookmarkEnd w:id="72"/>
-      <w:bookmarkEnd w:id="73"/>
-      <w:bookmarkEnd w:id="74"/>
+      <w:bookmarkEnd w:id="93"/>
+      <w:bookmarkEnd w:id="94"/>
+      <w:bookmarkEnd w:id="95"/>
+      <w:bookmarkEnd w:id="96"/>
     </w:p>
     <w:tbl>
       <w:tblPr>
@@ -19542,10 +19511,11 @@
           <w:lang w:val="en-US"/>
         </w:rPr>
       </w:pPr>
-      <w:bookmarkStart w:id="75" w:name="_Toc531948801"/>
-      <w:bookmarkStart w:id="76" w:name="_Toc25309882"/>
-      <w:bookmarkStart w:id="77" w:name="_Toc525492901"/>
-      <w:bookmarkStart w:id="78" w:name="_Toc531862261"/>
+      <w:bookmarkStart w:id="97" w:name="_Toc531948801"/>
+      <w:bookmarkStart w:id="98" w:name="_Toc25309882"/>
+      <w:bookmarkStart w:id="99" w:name="_Toc525492901"/>
+      <w:bookmarkStart w:id="100" w:name="_Toc531862261"/>
+      <w:bookmarkStart w:id="101" w:name="_Toc32508783"/>
       <w:r>
         <w:rPr>
           <w:lang w:val="en-US"/>
@@ -19560,8 +19530,9 @@
         </w:rPr>
         <w:t>Missing Function Level Access Control</w:t>
       </w:r>
-      <w:bookmarkEnd w:id="75"/>
-      <w:bookmarkEnd w:id="76"/>
+      <w:bookmarkEnd w:id="97"/>
+      <w:bookmarkEnd w:id="98"/>
+      <w:bookmarkEnd w:id="101"/>
     </w:p>
     <w:tbl>
       <w:tblPr>
@@ -19703,8 +19674,9 @@
           <w:lang w:val="en-US"/>
         </w:rPr>
       </w:pPr>
-      <w:bookmarkStart w:id="79" w:name="_Toc531948802"/>
-      <w:bookmarkStart w:id="80" w:name="_Toc25309883"/>
+      <w:bookmarkStart w:id="102" w:name="_Toc531948802"/>
+      <w:bookmarkStart w:id="103" w:name="_Toc25309883"/>
+      <w:bookmarkStart w:id="104" w:name="_Toc32508784"/>
       <w:r>
         <w:rPr>
           <w:lang w:val="en-US"/>
@@ -19724,7 +19696,7 @@
         </w:rPr>
         <w:t xml:space="preserve"> </w:t>
       </w:r>
-      <w:bookmarkEnd w:id="77"/>
+      <w:bookmarkEnd w:id="99"/>
       <w:r>
         <w:rPr>
           <w:rFonts w:eastAsia="Calibri"/>
@@ -19732,9 +19704,10 @@
         </w:rPr>
         <w:t>A8 – Cross Site Request Forgery</w:t>
       </w:r>
-      <w:bookmarkEnd w:id="78"/>
-      <w:bookmarkEnd w:id="79"/>
-      <w:bookmarkEnd w:id="80"/>
+      <w:bookmarkEnd w:id="100"/>
+      <w:bookmarkEnd w:id="102"/>
+      <w:bookmarkEnd w:id="103"/>
+      <w:bookmarkEnd w:id="104"/>
     </w:p>
     <w:tbl>
       <w:tblPr>
@@ -19884,10 +19857,11 @@
           <w:rFonts w:asciiTheme="minorHAnsi" w:hAnsiTheme="minorHAnsi"/>
         </w:rPr>
       </w:pPr>
-      <w:bookmarkStart w:id="81" w:name="_Toc525492902"/>
-      <w:bookmarkStart w:id="82" w:name="_Toc531862262"/>
-      <w:bookmarkStart w:id="83" w:name="_Toc531948803"/>
-      <w:bookmarkStart w:id="84" w:name="_Toc25309884"/>
+      <w:bookmarkStart w:id="105" w:name="_Toc525492902"/>
+      <w:bookmarkStart w:id="106" w:name="_Toc531862262"/>
+      <w:bookmarkStart w:id="107" w:name="_Toc531948803"/>
+      <w:bookmarkStart w:id="108" w:name="_Toc25309884"/>
+      <w:bookmarkStart w:id="109" w:name="_Toc32508785"/>
       <w:r>
         <w:rPr>
           <w:lang w:val="en-US"/>
@@ -19906,10 +19880,11 @@
         </w:rPr>
         <w:t xml:space="preserve"> A9 – Using Components with known Vulnerabilities</w:t>
       </w:r>
-      <w:bookmarkEnd w:id="81"/>
-      <w:bookmarkEnd w:id="82"/>
-      <w:bookmarkEnd w:id="83"/>
-      <w:bookmarkEnd w:id="84"/>
+      <w:bookmarkEnd w:id="105"/>
+      <w:bookmarkEnd w:id="106"/>
+      <w:bookmarkEnd w:id="107"/>
+      <w:bookmarkEnd w:id="108"/>
+      <w:bookmarkEnd w:id="109"/>
       <w:r>
         <w:rPr>
           <w:b w:val="0"/>
@@ -20069,9 +20044,10 @@
           <w:lang w:val="en-US"/>
         </w:rPr>
       </w:pPr>
-      <w:bookmarkStart w:id="85" w:name="_Toc531862263"/>
-      <w:bookmarkStart w:id="86" w:name="_Toc531948804"/>
-      <w:bookmarkStart w:id="87" w:name="_Toc25309885"/>
+      <w:bookmarkStart w:id="110" w:name="_Toc531862263"/>
+      <w:bookmarkStart w:id="111" w:name="_Toc531948804"/>
+      <w:bookmarkStart w:id="112" w:name="_Toc25309885"/>
+      <w:bookmarkStart w:id="113" w:name="_Toc32508786"/>
       <w:r>
         <w:rPr>
           <w:lang w:val="en-US"/>
@@ -20085,9 +20061,10 @@
         </w:rPr>
         <w:t>A10 – Unvalidated Redirects &amp; Forwards</w:t>
       </w:r>
-      <w:bookmarkEnd w:id="85"/>
-      <w:bookmarkEnd w:id="86"/>
-      <w:bookmarkEnd w:id="87"/>
+      <w:bookmarkEnd w:id="110"/>
+      <w:bookmarkEnd w:id="111"/>
+      <w:bookmarkEnd w:id="112"/>
+      <w:bookmarkEnd w:id="113"/>
     </w:p>
     <w:tbl>
       <w:tblPr>
@@ -20226,9 +20203,10 @@
         <w:pStyle w:val="Heading1"/>
         <w:ind w:right="657"/>
       </w:pPr>
-      <w:bookmarkStart w:id="88" w:name="_Toc531862264"/>
-      <w:bookmarkStart w:id="89" w:name="_Toc531948805"/>
-      <w:bookmarkStart w:id="90" w:name="_Toc25309886"/>
+      <w:bookmarkStart w:id="114" w:name="_Toc531862264"/>
+      <w:bookmarkStart w:id="115" w:name="_Toc531948805"/>
+      <w:bookmarkStart w:id="116" w:name="_Toc25309886"/>
+      <w:bookmarkStart w:id="117" w:name="_Toc32508787"/>
       <w:r>
         <w:lastRenderedPageBreak/>
         <w:t>A</w:t>
@@ -20236,9 +20214,10 @@
       <w:r>
         <w:t>ppendix</w:t>
       </w:r>
-      <w:bookmarkEnd w:id="88"/>
-      <w:bookmarkEnd w:id="89"/>
-      <w:bookmarkEnd w:id="90"/>
+      <w:bookmarkEnd w:id="114"/>
+      <w:bookmarkEnd w:id="115"/>
+      <w:bookmarkEnd w:id="116"/>
+      <w:bookmarkEnd w:id="117"/>
       <w:r>
         <w:t xml:space="preserve"> </w:t>
       </w:r>
@@ -20252,20 +20231,22 @@
           <w:lang w:val="en-US"/>
         </w:rPr>
       </w:pPr>
-      <w:bookmarkStart w:id="91" w:name="_Toc529891088"/>
-      <w:bookmarkStart w:id="92" w:name="_Toc531862265"/>
-      <w:bookmarkStart w:id="93" w:name="_Toc531948806"/>
-      <w:bookmarkStart w:id="94" w:name="_Toc25309887"/>
+      <w:bookmarkStart w:id="118" w:name="_Toc529891088"/>
+      <w:bookmarkStart w:id="119" w:name="_Toc531862265"/>
+      <w:bookmarkStart w:id="120" w:name="_Toc531948806"/>
+      <w:bookmarkStart w:id="121" w:name="_Toc25309887"/>
+      <w:bookmarkStart w:id="122" w:name="_Toc32508788"/>
       <w:r>
         <w:rPr>
           <w:lang w:val="en-US"/>
         </w:rPr>
         <w:t>About CAST Software Intelligence</w:t>
       </w:r>
-      <w:bookmarkEnd w:id="91"/>
-      <w:bookmarkEnd w:id="92"/>
-      <w:bookmarkEnd w:id="93"/>
-      <w:bookmarkEnd w:id="94"/>
+      <w:bookmarkEnd w:id="118"/>
+      <w:bookmarkEnd w:id="119"/>
+      <w:bookmarkEnd w:id="120"/>
+      <w:bookmarkEnd w:id="121"/>
+      <w:bookmarkEnd w:id="122"/>
     </w:p>
     <w:p>
       <w:pPr>
@@ -20310,22 +20291,24 @@
         <w:spacing w:after="0"/>
         <w:ind w:left="540" w:right="657" w:hanging="540"/>
       </w:pPr>
-      <w:bookmarkStart w:id="95" w:name="_Toc529890287"/>
-      <w:bookmarkStart w:id="96" w:name="_Toc529891089"/>
-      <w:bookmarkStart w:id="97" w:name="_Toc531862266"/>
-      <w:bookmarkStart w:id="98" w:name="_Toc531948807"/>
-      <w:bookmarkStart w:id="99" w:name="_Toc25309888"/>
+      <w:bookmarkStart w:id="123" w:name="_Toc529890287"/>
+      <w:bookmarkStart w:id="124" w:name="_Toc529891089"/>
+      <w:bookmarkStart w:id="125" w:name="_Toc531862266"/>
+      <w:bookmarkStart w:id="126" w:name="_Toc531948807"/>
+      <w:bookmarkStart w:id="127" w:name="_Toc25309888"/>
+      <w:bookmarkStart w:id="128" w:name="_Toc32508789"/>
       <w:r>
         <w:rPr>
           <w:lang w:val="en-US"/>
         </w:rPr>
         <w:t>About CAST Security</w:t>
       </w:r>
-      <w:bookmarkEnd w:id="95"/>
-      <w:bookmarkEnd w:id="96"/>
-      <w:bookmarkEnd w:id="97"/>
-      <w:bookmarkEnd w:id="98"/>
-      <w:bookmarkEnd w:id="99"/>
+      <w:bookmarkEnd w:id="123"/>
+      <w:bookmarkEnd w:id="124"/>
+      <w:bookmarkEnd w:id="125"/>
+      <w:bookmarkEnd w:id="126"/>
+      <w:bookmarkEnd w:id="127"/>
+      <w:bookmarkEnd w:id="128"/>
     </w:p>
     <w:p>
       <w:pPr>
@@ -20804,7 +20787,7 @@
   <w:abstractNum w:abstractNumId="2" w15:restartNumberingAfterBreak="0">
     <w:nsid w:val="FFFFFFFB"/>
     <w:multiLevelType w:val="multilevel"/>
-    <w:tmpl w:val="C180DF6C"/>
+    <w:tmpl w:val="785C04F8"/>
     <w:lvl w:ilvl="0">
       <w:start w:val="1"/>
       <w:numFmt w:val="decimal"/>
@@ -20836,6 +20819,7 @@
         <w:ind w:left="432" w:hanging="432"/>
       </w:pPr>
       <w:rPr>
+        <w:rFonts w:ascii="Verdana" w:hAnsi="Verdana" w:hint="default"/>
         <w:b w:val="0"/>
         <w:bCs w:val="0"/>
         <w:i w:val="0"/>
@@ -26738,7 +26722,7 @@
 <file path=word/charts/chart1.xml><?xml version="1.0" encoding="utf-8"?>
 <c:chartSpace xmlns:c="http://schemas.openxmlformats.org/drawingml/2006/chart" xmlns:a="http://schemas.openxmlformats.org/drawingml/2006/main" xmlns:r="http://schemas.openxmlformats.org/officeDocument/2006/relationships" xmlns:c16r2="http://schemas.microsoft.com/office/drawing/2015/06/chart">
   <c:date1904 val="0"/>
-  <c:lang val="en-GB"/>
+  <c:lang val="en-US"/>
   <c:roundedCorners val="0"/>
   <mc:AlternateContent xmlns:mc="http://schemas.openxmlformats.org/markup-compatibility/2006">
     <mc:Choice xmlns:c14="http://schemas.microsoft.com/office/drawing/2007/8/2/chart" Requires="c14">
@@ -26990,7 +26974,7 @@
                     <a:cs typeface="+mn-cs"/>
                   </a:defRPr>
                 </a:pPr>
-                <a:endParaRPr lang="en-FR"/>
+                <a:endParaRPr lang="en-US"/>
               </a:p>
             </c:txPr>
             <c:showLegendKey val="0"/>
@@ -27113,7 +27097,7 @@
       <a:pPr>
         <a:defRPr sz="700"/>
       </a:pPr>
-      <a:endParaRPr lang="en-FR"/>
+      <a:endParaRPr lang="en-US"/>
     </a:p>
   </c:txPr>
   <c:externalData r:id="rId3">
@@ -27907,7 +27891,7 @@
 </file>
 
 <file path=customXml/itemProps2.xml><?xml version="1.0" encoding="utf-8"?>
-<ds:datastoreItem xmlns:ds="http://schemas.openxmlformats.org/officeDocument/2006/customXml" ds:itemID="{EBB91998-1A00-BE41-AABA-526E450D9F62}">
+<ds:datastoreItem xmlns:ds="http://schemas.openxmlformats.org/officeDocument/2006/customXml" ds:itemID="{DE8E5CA0-2A93-4B70-959B-4EBB7BEA7653}">
   <ds:schemaRefs>
     <ds:schemaRef ds:uri="http://schemas.openxmlformats.org/officeDocument/2006/bibliography"/>
   </ds:schemaRefs>

</xml_diff>